<commit_message>
Update CPU architecture doc
</commit_message>
<xml_diff>
--- a/docs/cpu_architecture.docx
+++ b/docs/cpu_architecture.docx
@@ -130,7 +130,21 @@
         <w:rPr>
           <w:rFonts w:ascii="Times New Roman" w:hAnsi="Times New Roman" w:cs="Times New Roman"/>
         </w:rPr>
-        <w:t>Branch logic selects an instruction address and the instruction cache fetch begins.</w:t>
+        <w:t xml:space="preserve">Branch logic selects an instruction address and the instruction </w:t>
+      </w:r>
+      <w:proofErr w:type="gramStart"/>
+      <w:r>
+        <w:rPr>
+          <w:rFonts w:ascii="Times New Roman" w:hAnsi="Times New Roman" w:cs="Times New Roman"/>
+        </w:rPr>
+        <w:t>cache fetch</w:t>
+      </w:r>
+      <w:proofErr w:type="gramEnd"/>
+      <w:r>
+        <w:rPr>
+          <w:rFonts w:ascii="Times New Roman" w:hAnsi="Times New Roman" w:cs="Times New Roman"/>
+        </w:rPr>
+        <w:t xml:space="preserve"> begins.</w:t>
       </w:r>
     </w:p>
     <w:p>
@@ -150,31 +164,7 @@
           <w:b/>
           <w:bCs/>
         </w:rPr>
-        <w:t>I</w:t>
-      </w:r>
-      <w:r>
-        <w:rPr>
-          <w:rFonts w:ascii="Times New Roman" w:hAnsi="Times New Roman" w:cs="Times New Roman"/>
-          <w:b/>
-          <w:bCs/>
-        </w:rPr>
-        <w:t>D</w:t>
-      </w:r>
-      <w:r>
-        <w:rPr>
-          <w:rFonts w:ascii="Times New Roman" w:hAnsi="Times New Roman" w:cs="Times New Roman"/>
-          <w:b/>
-          <w:bCs/>
-        </w:rPr>
-        <w:t xml:space="preserve"> – Instruction </w:t>
-      </w:r>
-      <w:r>
-        <w:rPr>
-          <w:rFonts w:ascii="Times New Roman" w:hAnsi="Times New Roman" w:cs="Times New Roman"/>
-          <w:b/>
-          <w:bCs/>
-        </w:rPr>
-        <w:t>Decode</w:t>
+        <w:t>ID – Instruction Decode</w:t>
       </w:r>
     </w:p>
     <w:p>
@@ -219,13 +209,7 @@
         <w:rPr>
           <w:rFonts w:ascii="Times New Roman" w:hAnsi="Times New Roman" w:cs="Times New Roman"/>
         </w:rPr>
-        <w:t xml:space="preserve">The </w:t>
-      </w:r>
-      <w:r>
-        <w:rPr>
-          <w:rFonts w:ascii="Times New Roman" w:hAnsi="Times New Roman" w:cs="Times New Roman"/>
-        </w:rPr>
-        <w:t>instruction decoder decodes the instruction and checks for interlock conditions.</w:t>
+        <w:t>The instruction decoder decodes the instruction and checks for interlock conditions.</w:t>
       </w:r>
     </w:p>
     <w:p>
@@ -243,13 +227,21 @@
         <w:rPr>
           <w:rFonts w:ascii="Times New Roman" w:hAnsi="Times New Roman" w:cs="Times New Roman"/>
         </w:rPr>
-        <w:t xml:space="preserve">Any </w:t>
-      </w:r>
-      <w:r>
-        <w:rPr>
-          <w:rFonts w:ascii="Times New Roman" w:hAnsi="Times New Roman" w:cs="Times New Roman"/>
-        </w:rPr>
-        <w:t>required operands are fetched from the register file.</w:t>
+        <w:t xml:space="preserve">Any required </w:t>
+      </w:r>
+      <w:proofErr w:type="gramStart"/>
+      <w:r>
+        <w:rPr>
+          <w:rFonts w:ascii="Times New Roman" w:hAnsi="Times New Roman" w:cs="Times New Roman"/>
+        </w:rPr>
+        <w:t>operands</w:t>
+      </w:r>
+      <w:proofErr w:type="gramEnd"/>
+      <w:r>
+        <w:rPr>
+          <w:rFonts w:ascii="Times New Roman" w:hAnsi="Times New Roman" w:cs="Times New Roman"/>
+        </w:rPr>
+        <w:t xml:space="preserve"> are fetched from the register file.</w:t>
       </w:r>
     </w:p>
     <w:p>
@@ -269,23 +261,7 @@
           <w:b/>
           <w:bCs/>
         </w:rPr>
-        <w:t>EX</w:t>
-      </w:r>
-      <w:r>
-        <w:rPr>
-          <w:rFonts w:ascii="Times New Roman" w:hAnsi="Times New Roman" w:cs="Times New Roman"/>
-          <w:b/>
-          <w:bCs/>
-        </w:rPr>
-        <w:t xml:space="preserve"> – </w:t>
-      </w:r>
-      <w:r>
-        <w:rPr>
-          <w:rFonts w:ascii="Times New Roman" w:hAnsi="Times New Roman" w:cs="Times New Roman"/>
-          <w:b/>
-          <w:bCs/>
-        </w:rPr>
-        <w:t>Execute</w:t>
+        <w:t>EX – Execute</w:t>
       </w:r>
     </w:p>
     <w:p>
@@ -302,6 +278,7 @@
         </w:rPr>
         <w:t xml:space="preserve">During the </w:t>
       </w:r>
+      <w:proofErr w:type="gramStart"/>
       <w:r>
         <w:rPr>
           <w:rFonts w:ascii="Times New Roman" w:hAnsi="Times New Roman" w:cs="Times New Roman"/>
@@ -312,7 +289,14 @@
         <w:rPr>
           <w:rFonts w:ascii="Times New Roman" w:hAnsi="Times New Roman" w:cs="Times New Roman"/>
         </w:rPr>
-        <w:t xml:space="preserve"> stage, </w:t>
+        <w:t xml:space="preserve"> stage</w:t>
+      </w:r>
+      <w:proofErr w:type="gramEnd"/>
+      <w:r>
+        <w:rPr>
+          <w:rFonts w:ascii="Times New Roman" w:hAnsi="Times New Roman" w:cs="Times New Roman"/>
+        </w:rPr>
+        <w:t xml:space="preserve">, </w:t>
       </w:r>
       <w:r>
         <w:rPr>
@@ -342,13 +326,7 @@
         <w:rPr>
           <w:rFonts w:ascii="Times New Roman" w:hAnsi="Times New Roman" w:cs="Times New Roman"/>
         </w:rPr>
-        <w:t xml:space="preserve">The </w:t>
-      </w:r>
-      <w:r>
-        <w:rPr>
-          <w:rFonts w:ascii="Times New Roman" w:hAnsi="Times New Roman" w:cs="Times New Roman"/>
-        </w:rPr>
-        <w:t>arithmetic logic unit (ALU) performs the arithmetic or logical operation for register-to-register instructions.</w:t>
+        <w:t>The arithmetic logic unit (ALU) performs the arithmetic or logical operation for register-to-register instructions.</w:t>
       </w:r>
     </w:p>
     <w:p>
@@ -398,29 +376,23 @@
           <w:rFonts w:ascii="Times New Roman" w:hAnsi="Times New Roman" w:cs="Times New Roman"/>
         </w:rPr>
       </w:pPr>
+      <w:proofErr w:type="gramStart"/>
       <w:r>
         <w:rPr>
           <w:rFonts w:ascii="Times New Roman" w:hAnsi="Times New Roman" w:cs="Times New Roman"/>
           <w:b/>
           <w:bCs/>
         </w:rPr>
-        <w:t>MEM</w:t>
-      </w:r>
+        <w:t>MEM – Memory</w:t>
+      </w:r>
+      <w:proofErr w:type="gramEnd"/>
       <w:r>
         <w:rPr>
           <w:rFonts w:ascii="Times New Roman" w:hAnsi="Times New Roman" w:cs="Times New Roman"/>
           <w:b/>
           <w:bCs/>
         </w:rPr>
-        <w:t xml:space="preserve"> – </w:t>
-      </w:r>
-      <w:r>
-        <w:rPr>
-          <w:rFonts w:ascii="Times New Roman" w:hAnsi="Times New Roman" w:cs="Times New Roman"/>
-          <w:b/>
-          <w:bCs/>
-        </w:rPr>
-        <w:t>Memory Access</w:t>
+        <w:t xml:space="preserve"> Access</w:t>
       </w:r>
     </w:p>
     <w:p>
@@ -477,13 +449,7 @@
         <w:rPr>
           <w:rFonts w:ascii="Times New Roman" w:hAnsi="Times New Roman" w:cs="Times New Roman"/>
         </w:rPr>
-        <w:t xml:space="preserve">The </w:t>
-      </w:r>
-      <w:r>
-        <w:rPr>
-          <w:rFonts w:ascii="Times New Roman" w:hAnsi="Times New Roman" w:cs="Times New Roman"/>
-        </w:rPr>
-        <w:t xml:space="preserve">data memory (DMEM) </w:t>
+        <w:t xml:space="preserve">The data memory (DMEM) </w:t>
       </w:r>
       <w:r>
         <w:rPr>
@@ -527,38 +493,74 @@
           <w:b/>
           <w:bCs/>
         </w:rPr>
-        <w:t>WB</w:t>
-      </w:r>
-      <w:r>
+        <w:t>WB – Write Back</w:t>
+      </w:r>
+    </w:p>
+    <w:p>
+      <w:pPr>
+        <w:spacing w:after="0"/>
+        <w:ind w:left="720"/>
+        <w:rPr>
+          <w:rFonts w:ascii="Times New Roman" w:hAnsi="Times New Roman" w:cs="Times New Roman"/>
+        </w:rPr>
+      </w:pPr>
+      <w:r>
+        <w:rPr>
+          <w:rFonts w:ascii="Times New Roman" w:hAnsi="Times New Roman" w:cs="Times New Roman"/>
+        </w:rPr>
+        <w:t>For register-to-register instructions, the instruction result is written back to the register file during the WB stage. Branch instructions perform no operation during this stage.</w:t>
+      </w:r>
+    </w:p>
+    <w:p>
+      <w:pPr>
+        <w:spacing w:after="0"/>
+        <w:rPr>
+          <w:rFonts w:ascii="Times New Roman" w:hAnsi="Times New Roman" w:cs="Times New Roman"/>
+        </w:rPr>
+      </w:pPr>
+    </w:p>
+    <w:p>
+      <w:pPr>
+        <w:spacing w:after="0"/>
         <w:rPr>
           <w:rFonts w:ascii="Times New Roman" w:hAnsi="Times New Roman" w:cs="Times New Roman"/>
           <w:b/>
           <w:bCs/>
         </w:rPr>
-        <w:t xml:space="preserve"> – </w:t>
-      </w:r>
+      </w:pPr>
       <w:r>
         <w:rPr>
           <w:rFonts w:ascii="Times New Roman" w:hAnsi="Times New Roman" w:cs="Times New Roman"/>
           <w:b/>
           <w:bCs/>
         </w:rPr>
-        <w:t>Write Back</w:t>
+        <w:t>Pipeline Operation</w:t>
       </w:r>
     </w:p>
     <w:p>
       <w:pPr>
         <w:spacing w:after="0"/>
-        <w:ind w:left="720"/>
-        <w:rPr>
-          <w:rFonts w:ascii="Times New Roman" w:hAnsi="Times New Roman" w:cs="Times New Roman"/>
-        </w:rPr>
-      </w:pPr>
-      <w:r>
-        <w:rPr>
-          <w:rFonts w:ascii="Times New Roman" w:hAnsi="Times New Roman" w:cs="Times New Roman"/>
-        </w:rPr>
-        <w:t>For register-to-register instructions, the instruction result is written back to the register file during the WB stage. Branch instructions perform no operation during this stage.</w:t>
+        <w:rPr>
+          <w:rFonts w:ascii="Times New Roman" w:hAnsi="Times New Roman" w:cs="Times New Roman"/>
+        </w:rPr>
+      </w:pPr>
+      <w:r>
+        <w:rPr>
+          <w:rFonts w:ascii="Times New Roman" w:hAnsi="Times New Roman" w:cs="Times New Roman"/>
+        </w:rPr>
+        <w:t xml:space="preserve">The operation of the pipeline is illustrated by the following examples that describe how typical instructions are executed. The instructions described are: ADD, JALR, BEQ, </w:t>
+      </w:r>
+      <w:r>
+        <w:rPr>
+          <w:rFonts w:ascii="Times New Roman" w:hAnsi="Times New Roman" w:cs="Times New Roman"/>
+        </w:rPr>
+        <w:t>ECALL</w:t>
+      </w:r>
+      <w:r>
+        <w:rPr>
+          <w:rFonts w:ascii="Times New Roman" w:hAnsi="Times New Roman" w:cs="Times New Roman"/>
+        </w:rPr>
+        <w:t>, LW, and SW. Each instruction is taken through the pipeline and the operations that occur in each relevant stage are described.</w:t>
       </w:r>
     </w:p>
     <w:p>
@@ -571,60 +573,34 @@
     </w:p>
     <w:p>
       <w:pPr>
-        <w:spacing w:after="0"/>
-        <w:rPr>
-          <w:rFonts w:ascii="Times New Roman" w:hAnsi="Times New Roman" w:cs="Times New Roman"/>
-          <w:b/>
-          <w:bCs/>
-        </w:rPr>
-      </w:pPr>
-      <w:r>
-        <w:rPr>
-          <w:rFonts w:ascii="Times New Roman" w:hAnsi="Times New Roman" w:cs="Times New Roman"/>
-          <w:b/>
-          <w:bCs/>
-        </w:rPr>
-        <w:t>Pipeline Operation</w:t>
+        <w:rPr>
+          <w:rFonts w:ascii="Times New Roman" w:hAnsi="Times New Roman" w:cs="Times New Roman"/>
+        </w:rPr>
+      </w:pPr>
+      <w:r>
+        <w:rPr>
+          <w:rFonts w:ascii="Times New Roman" w:hAnsi="Times New Roman" w:cs="Times New Roman"/>
+        </w:rPr>
+        <w:tab/>
+        <w:t>A</w:t>
+      </w:r>
+      <w:r>
+        <w:rPr>
+          <w:rFonts w:ascii="Times New Roman" w:hAnsi="Times New Roman" w:cs="Times New Roman"/>
+        </w:rPr>
+        <w:t>dd</w:t>
+      </w:r>
+      <w:r>
+        <w:rPr>
+          <w:rFonts w:ascii="Times New Roman" w:hAnsi="Times New Roman" w:cs="Times New Roman"/>
+        </w:rPr>
+        <w:t xml:space="preserve"> Instruction</w:t>
       </w:r>
     </w:p>
     <w:p>
       <w:pPr>
-        <w:spacing w:after="0"/>
-        <w:rPr>
-          <w:rFonts w:ascii="Times New Roman" w:hAnsi="Times New Roman" w:cs="Times New Roman"/>
-        </w:rPr>
-      </w:pPr>
-      <w:r>
-        <w:rPr>
-          <w:rFonts w:ascii="Times New Roman" w:hAnsi="Times New Roman" w:cs="Times New Roman"/>
-        </w:rPr>
-        <w:t xml:space="preserve">The operation of the pipeline is illustrated by the following examples that describe how typical instructions are executed. The instructions described are: ADD, JALR, BEQ, </w:t>
-      </w:r>
-      <w:r>
-        <w:rPr>
-          <w:rFonts w:ascii="Times New Roman" w:hAnsi="Times New Roman" w:cs="Times New Roman"/>
-        </w:rPr>
-        <w:t>ECALL</w:t>
-      </w:r>
-      <w:r>
-        <w:rPr>
-          <w:rFonts w:ascii="Times New Roman" w:hAnsi="Times New Roman" w:cs="Times New Roman"/>
-        </w:rPr>
-        <w:t>, LW, and SW. Each instruction is taken through the pipeline and the operations that occur in each relevant stage are described.</w:t>
-      </w:r>
-    </w:p>
-    <w:p>
-      <w:pPr>
-        <w:spacing w:after="0"/>
-        <w:rPr>
-          <w:rFonts w:ascii="Times New Roman" w:hAnsi="Times New Roman" w:cs="Times New Roman"/>
-        </w:rPr>
-      </w:pPr>
-    </w:p>
-    <w:p>
-      <w:pPr>
-        <w:rPr>
-          <w:rFonts w:ascii="Times New Roman" w:hAnsi="Times New Roman" w:cs="Times New Roman"/>
+        <w:rPr>
+          <w:rFonts w:ascii="Consolas" w:hAnsi="Consolas" w:cs="Times New Roman"/>
         </w:rPr>
       </w:pPr>
       <w:r>
@@ -632,38 +608,26 @@
           <w:rFonts w:ascii="Times New Roman" w:hAnsi="Times New Roman" w:cs="Times New Roman"/>
         </w:rPr>
         <w:tab/>
-        <w:t>A</w:t>
-      </w:r>
-      <w:r>
-        <w:rPr>
-          <w:rFonts w:ascii="Times New Roman" w:hAnsi="Times New Roman" w:cs="Times New Roman"/>
-        </w:rPr>
-        <w:t>dd</w:t>
-      </w:r>
-      <w:r>
-        <w:rPr>
-          <w:rFonts w:ascii="Times New Roman" w:hAnsi="Times New Roman" w:cs="Times New Roman"/>
-        </w:rPr>
-        <w:t xml:space="preserve"> Instruction</w:t>
-      </w:r>
-    </w:p>
-    <w:p>
-      <w:pPr>
+      </w:r>
+      <w:r>
         <w:rPr>
           <w:rFonts w:ascii="Consolas" w:hAnsi="Consolas" w:cs="Times New Roman"/>
         </w:rPr>
-      </w:pPr>
-      <w:r>
-        <w:rPr>
-          <w:rFonts w:ascii="Times New Roman" w:hAnsi="Times New Roman" w:cs="Times New Roman"/>
-        </w:rPr>
-        <w:tab/>
-      </w:r>
+        <w:t xml:space="preserve">ADD </w:t>
+      </w:r>
+      <w:proofErr w:type="gramStart"/>
       <w:r>
         <w:rPr>
           <w:rFonts w:ascii="Consolas" w:hAnsi="Consolas" w:cs="Times New Roman"/>
         </w:rPr>
-        <w:t>ADD rd,rs1,rs2</w:t>
+        <w:t>rd,rs1,rs</w:t>
+      </w:r>
+      <w:proofErr w:type="gramEnd"/>
+      <w:r>
+        <w:rPr>
+          <w:rFonts w:ascii="Consolas" w:hAnsi="Consolas" w:cs="Times New Roman"/>
+        </w:rPr>
+        <w:t>2</w:t>
       </w:r>
     </w:p>
     <w:tbl>
@@ -930,7 +894,21 @@
               <w:rPr>
                 <w:rFonts w:ascii="Times New Roman" w:hAnsi="Times New Roman" w:cs="Times New Roman"/>
               </w:rPr>
-              <w:t>This stage is a NOP for this instruction. The data from the output of the EX stage (the ALU) is moved into the output latch of the MEM stage.</w:t>
+              <w:t xml:space="preserve">This stage is a NOP for this instruction. The data from the output of the </w:t>
+            </w:r>
+            <w:proofErr w:type="gramStart"/>
+            <w:r>
+              <w:rPr>
+                <w:rFonts w:ascii="Times New Roman" w:hAnsi="Times New Roman" w:cs="Times New Roman"/>
+              </w:rPr>
+              <w:t>EX stage</w:t>
+            </w:r>
+            <w:proofErr w:type="gramEnd"/>
+            <w:r>
+              <w:rPr>
+                <w:rFonts w:ascii="Times New Roman" w:hAnsi="Times New Roman" w:cs="Times New Roman"/>
+              </w:rPr>
+              <w:t xml:space="preserve"> (the ALU) is moved into the output latch of the MEM stage.</w:t>
             </w:r>
           </w:p>
         </w:tc>
@@ -974,6 +952,7 @@
               </w:rPr>
               <w:t xml:space="preserve">The WB latch feeds the data to the inputs of the register file, which is addressed by the </w:t>
             </w:r>
+            <w:proofErr w:type="spellStart"/>
             <w:r>
               <w:rPr>
                 <w:rFonts w:ascii="Times New Roman" w:hAnsi="Times New Roman" w:cs="Times New Roman"/>
@@ -982,6 +961,7 @@
               </w:rPr>
               <w:t>rd</w:t>
             </w:r>
+            <w:proofErr w:type="spellEnd"/>
             <w:r>
               <w:rPr>
                 <w:rFonts w:ascii="Times New Roman" w:hAnsi="Times New Roman" w:cs="Times New Roman"/>
@@ -1011,18 +991,7 @@
           <w:rFonts w:ascii="Times New Roman" w:hAnsi="Times New Roman" w:cs="Times New Roman"/>
         </w:rPr>
         <w:tab/>
-      </w:r>
-      <w:r>
-        <w:rPr>
-          <w:rFonts w:ascii="Times New Roman" w:hAnsi="Times New Roman" w:cs="Times New Roman"/>
-        </w:rPr>
-        <w:t>Jump and Link Register</w:t>
-      </w:r>
-      <w:r>
-        <w:rPr>
-          <w:rFonts w:ascii="Times New Roman" w:hAnsi="Times New Roman" w:cs="Times New Roman"/>
-        </w:rPr>
-        <w:t xml:space="preserve"> Instruction</w:t>
+        <w:t>Jump and Link Register Instruction</w:t>
       </w:r>
     </w:p>
     <w:p>
@@ -1041,20 +1010,16 @@
         <w:rPr>
           <w:rFonts w:ascii="Consolas" w:hAnsi="Consolas" w:cs="Times New Roman"/>
         </w:rPr>
-        <w:t>JALR</w:t>
-      </w:r>
+        <w:t xml:space="preserve">JALR </w:t>
+      </w:r>
+      <w:proofErr w:type="gramStart"/>
       <w:r>
         <w:rPr>
           <w:rFonts w:ascii="Consolas" w:hAnsi="Consolas" w:cs="Times New Roman"/>
         </w:rPr>
-        <w:t xml:space="preserve"> rd,rs1,</w:t>
-      </w:r>
-      <w:r>
-        <w:rPr>
-          <w:rFonts w:ascii="Consolas" w:hAnsi="Consolas" w:cs="Times New Roman"/>
-        </w:rPr>
-        <w:t>imm</w:t>
-      </w:r>
+        <w:t>rd,rs1,imm</w:t>
+      </w:r>
+      <w:proofErr w:type="gramEnd"/>
     </w:p>
     <w:tbl>
       <w:tblPr>
@@ -1268,15 +1233,39 @@
               <w:rPr>
                 <w:rFonts w:ascii="Times New Roman" w:hAnsi="Times New Roman" w:cs="Times New Roman"/>
               </w:rPr>
-              <w:t xml:space="preserve">Refer to the EX stage for the ADD instruction. For JALR, the inputs to the ALU come from </w:t>
-            </w:r>
+              <w:t xml:space="preserve">Refer to the </w:t>
+            </w:r>
+            <w:proofErr w:type="gramStart"/>
+            <w:r>
+              <w:rPr>
+                <w:rFonts w:ascii="Times New Roman" w:hAnsi="Times New Roman" w:cs="Times New Roman"/>
+              </w:rPr>
+              <w:t>EX stage</w:t>
+            </w:r>
+            <w:proofErr w:type="gramEnd"/>
+            <w:r>
+              <w:rPr>
+                <w:rFonts w:ascii="Times New Roman" w:hAnsi="Times New Roman" w:cs="Times New Roman"/>
+              </w:rPr>
+              <w:t xml:space="preserve"> for the ADD instruction. For JALR, the inputs to the ALU come from </w:t>
+            </w:r>
+            <w:proofErr w:type="gramStart"/>
             <w:r>
               <w:rPr>
                 <w:rFonts w:ascii="Times New Roman" w:hAnsi="Times New Roman" w:cs="Times New Roman"/>
                 <w:i/>
                 <w:iCs/>
               </w:rPr>
-              <w:t>GPR[rs1]</w:t>
+              <w:t>GPR[</w:t>
+            </w:r>
+            <w:proofErr w:type="gramEnd"/>
+            <w:r>
+              <w:rPr>
+                <w:rFonts w:ascii="Times New Roman" w:hAnsi="Times New Roman" w:cs="Times New Roman"/>
+                <w:i/>
+                <w:iCs/>
+              </w:rPr>
+              <w:t>rs1]</w:t>
             </w:r>
             <w:r>
               <w:rPr>
@@ -1294,25 +1283,7 @@
               <w:rPr>
                 <w:rFonts w:ascii="Times New Roman" w:hAnsi="Times New Roman" w:cs="Times New Roman"/>
               </w:rPr>
-              <w:t xml:space="preserve">The least significant bit of the </w:t>
-            </w:r>
-            <w:r>
-              <w:rPr>
-                <w:rFonts w:ascii="Times New Roman" w:hAnsi="Times New Roman" w:cs="Times New Roman"/>
-              </w:rPr>
-              <w:t xml:space="preserve">result </w:t>
-            </w:r>
-            <w:r>
-              <w:rPr>
-                <w:rFonts w:ascii="Times New Roman" w:hAnsi="Times New Roman" w:cs="Times New Roman"/>
-              </w:rPr>
-              <w:t>is set to zero.</w:t>
-            </w:r>
-            <w:r>
-              <w:rPr>
-                <w:rFonts w:ascii="Times New Roman" w:hAnsi="Times New Roman" w:cs="Times New Roman"/>
-              </w:rPr>
-              <w:t xml:space="preserve"> </w:t>
+              <w:t xml:space="preserve">The least significant bit of the result is set to zero. </w:t>
             </w:r>
             <w:r>
               <w:rPr>
@@ -1459,18 +1430,21 @@
           <w:rFonts w:ascii="Times New Roman" w:hAnsi="Times New Roman" w:cs="Times New Roman"/>
         </w:rPr>
         <w:tab/>
-      </w:r>
-      <w:r>
-        <w:rPr>
-          <w:rFonts w:ascii="Times New Roman" w:hAnsi="Times New Roman" w:cs="Times New Roman"/>
-        </w:rPr>
-        <w:t>Branch if Equal</w:t>
-      </w:r>
-      <w:r>
-        <w:rPr>
-          <w:rFonts w:ascii="Times New Roman" w:hAnsi="Times New Roman" w:cs="Times New Roman"/>
-        </w:rPr>
-        <w:t xml:space="preserve"> Instruction</w:t>
+        <w:t xml:space="preserve">Branch </w:t>
+      </w:r>
+      <w:proofErr w:type="gramStart"/>
+      <w:r>
+        <w:rPr>
+          <w:rFonts w:ascii="Times New Roman" w:hAnsi="Times New Roman" w:cs="Times New Roman"/>
+        </w:rPr>
+        <w:t>if</w:t>
+      </w:r>
+      <w:proofErr w:type="gramEnd"/>
+      <w:r>
+        <w:rPr>
+          <w:rFonts w:ascii="Times New Roman" w:hAnsi="Times New Roman" w:cs="Times New Roman"/>
+        </w:rPr>
+        <w:t xml:space="preserve"> Equal Instruction</w:t>
       </w:r>
     </w:p>
     <w:p>
@@ -1489,38 +1463,16 @@
         <w:rPr>
           <w:rFonts w:ascii="Consolas" w:hAnsi="Consolas" w:cs="Times New Roman"/>
         </w:rPr>
-        <w:t>BEQ</w:t>
-      </w:r>
+        <w:t>BEQ rs</w:t>
+      </w:r>
+      <w:proofErr w:type="gramStart"/>
       <w:r>
         <w:rPr>
           <w:rFonts w:ascii="Consolas" w:hAnsi="Consolas" w:cs="Times New Roman"/>
         </w:rPr>
-        <w:t xml:space="preserve"> r</w:t>
-      </w:r>
-      <w:r>
-        <w:rPr>
-          <w:rFonts w:ascii="Consolas" w:hAnsi="Consolas" w:cs="Times New Roman"/>
-        </w:rPr>
-        <w:t>s1</w:t>
-      </w:r>
-      <w:r>
-        <w:rPr>
-          <w:rFonts w:ascii="Consolas" w:hAnsi="Consolas" w:cs="Times New Roman"/>
-        </w:rPr>
-        <w:t>,rs</w:t>
-      </w:r>
-      <w:r>
-        <w:rPr>
-          <w:rFonts w:ascii="Consolas" w:hAnsi="Consolas" w:cs="Times New Roman"/>
-        </w:rPr>
-        <w:t>2</w:t>
-      </w:r>
-      <w:r>
-        <w:rPr>
-          <w:rFonts w:ascii="Consolas" w:hAnsi="Consolas" w:cs="Times New Roman"/>
-        </w:rPr>
-        <w:t>,imm</w:t>
-      </w:r>
+        <w:t>1,rs2,imm</w:t>
+      </w:r>
+      <w:proofErr w:type="gramEnd"/>
     </w:p>
     <w:tbl>
       <w:tblPr>
@@ -1666,13 +1618,7 @@
               <w:rPr>
                 <w:rFonts w:ascii="Times New Roman" w:hAnsi="Times New Roman" w:cs="Times New Roman"/>
               </w:rPr>
-              <w:t xml:space="preserve">The instruction bits are decoded. The register </w:t>
-            </w:r>
-            <w:r>
-              <w:rPr>
-                <w:rFonts w:ascii="Times New Roman" w:hAnsi="Times New Roman" w:cs="Times New Roman"/>
-              </w:rPr>
-              <w:t xml:space="preserve">file is addressed with the </w:t>
+              <w:t xml:space="preserve">The instruction bits are decoded. The register file is addressed with the </w:t>
             </w:r>
             <w:r>
               <w:rPr>
@@ -1706,13 +1652,7 @@
               <w:rPr>
                 <w:rFonts w:ascii="Times New Roman" w:hAnsi="Times New Roman" w:cs="Times New Roman"/>
               </w:rPr>
-              <w:t xml:space="preserve"> </w:t>
-            </w:r>
-            <w:r>
-              <w:rPr>
-                <w:rFonts w:ascii="Times New Roman" w:hAnsi="Times New Roman" w:cs="Times New Roman"/>
-              </w:rPr>
-              <w:t>The 12-bit immediate is extracted and sign-extended.</w:t>
+              <w:t xml:space="preserve"> The 12-bit immediate is extracted and sign-extended.</w:t>
             </w:r>
           </w:p>
         </w:tc>
@@ -1754,7 +1694,14 @@
               <w:rPr>
                 <w:rFonts w:ascii="Times New Roman" w:hAnsi="Times New Roman" w:cs="Times New Roman"/>
               </w:rPr>
-              <w:t>A check is performed to determine if each corresponding bit position of these two operands has equal values. If they are equal, the PC is set to PC+</w:t>
+              <w:t xml:space="preserve">A check is performed to determine if each corresponding bit position of these two operands has equal values. If they are equal, the PC is set to </w:t>
+            </w:r>
+            <w:proofErr w:type="spellStart"/>
+            <w:r>
+              <w:rPr>
+                <w:rFonts w:ascii="Times New Roman" w:hAnsi="Times New Roman" w:cs="Times New Roman"/>
+              </w:rPr>
+              <w:t>PC+</w:t>
             </w:r>
             <w:r>
               <w:rPr>
@@ -1764,6 +1711,7 @@
               </w:rPr>
               <w:t>target</w:t>
             </w:r>
+            <w:proofErr w:type="spellEnd"/>
             <w:r>
               <w:rPr>
                 <w:rFonts w:ascii="Times New Roman" w:hAnsi="Times New Roman" w:cs="Times New Roman"/>
@@ -1906,18 +1854,7 @@
           <w:rFonts w:ascii="Times New Roman" w:hAnsi="Times New Roman" w:cs="Times New Roman"/>
         </w:rPr>
         <w:tab/>
-      </w:r>
-      <w:r>
-        <w:rPr>
-          <w:rFonts w:ascii="Times New Roman" w:hAnsi="Times New Roman" w:cs="Times New Roman"/>
-        </w:rPr>
-        <w:t xml:space="preserve">Environment Call </w:t>
-      </w:r>
-      <w:r>
-        <w:rPr>
-          <w:rFonts w:ascii="Times New Roman" w:hAnsi="Times New Roman" w:cs="Times New Roman"/>
-        </w:rPr>
-        <w:t>Instruction</w:t>
+        <w:t>Environment Call Instruction</w:t>
       </w:r>
     </w:p>
     <w:p>
@@ -2083,13 +2020,7 @@
               <w:rPr>
                 <w:rFonts w:ascii="Times New Roman" w:hAnsi="Times New Roman" w:cs="Times New Roman"/>
               </w:rPr>
-              <w:t xml:space="preserve">The instruction bits are decoded. </w:t>
-            </w:r>
-            <w:r>
-              <w:rPr>
-                <w:rFonts w:ascii="Times New Roman" w:hAnsi="Times New Roman" w:cs="Times New Roman"/>
-              </w:rPr>
-              <w:t>A Trap Exception is generated. The</w:t>
+              <w:t>The instruction bits are decoded. A Trap Exception is generated. The</w:t>
             </w:r>
           </w:p>
         </w:tc>
@@ -2229,8 +2160,23 @@
               <w:rPr>
                 <w:rFonts w:ascii="Times New Roman" w:hAnsi="Times New Roman" w:cs="Times New Roman"/>
               </w:rPr>
-              <w:t xml:space="preserve">The exception code is set in the ExCode field in the </w:t>
-            </w:r>
+              <w:t xml:space="preserve">The exception code is set in the </w:t>
+            </w:r>
+            <w:proofErr w:type="spellStart"/>
+            <w:r>
+              <w:rPr>
+                <w:rFonts w:ascii="Times New Roman" w:hAnsi="Times New Roman" w:cs="Times New Roman"/>
+              </w:rPr>
+              <w:t>ExCode</w:t>
+            </w:r>
+            <w:proofErr w:type="spellEnd"/>
+            <w:r>
+              <w:rPr>
+                <w:rFonts w:ascii="Times New Roman" w:hAnsi="Times New Roman" w:cs="Times New Roman"/>
+              </w:rPr>
+              <w:t xml:space="preserve"> field in the </w:t>
+            </w:r>
+            <w:proofErr w:type="spellStart"/>
             <w:r>
               <w:rPr>
                 <w:rFonts w:ascii="Times New Roman" w:hAnsi="Times New Roman" w:cs="Times New Roman"/>
@@ -2239,12 +2185,14 @@
               </w:rPr>
               <w:t>mcause</w:t>
             </w:r>
+            <w:proofErr w:type="spellEnd"/>
             <w:r>
               <w:rPr>
                 <w:rFonts w:ascii="Times New Roman" w:hAnsi="Times New Roman" w:cs="Times New Roman"/>
               </w:rPr>
               <w:t xml:space="preserve"> register. The PC value of this instruction is stored in the </w:t>
             </w:r>
+            <w:proofErr w:type="spellStart"/>
             <w:r>
               <w:rPr>
                 <w:rFonts w:ascii="Times New Roman" w:hAnsi="Times New Roman" w:cs="Times New Roman"/>
@@ -2253,12 +2201,14 @@
               </w:rPr>
               <w:t>mepc</w:t>
             </w:r>
+            <w:proofErr w:type="spellEnd"/>
             <w:r>
               <w:rPr>
                 <w:rFonts w:ascii="Times New Roman" w:hAnsi="Times New Roman" w:cs="Times New Roman"/>
               </w:rPr>
               <w:t xml:space="preserve"> register and </w:t>
             </w:r>
+            <w:proofErr w:type="spellStart"/>
             <w:r>
               <w:rPr>
                 <w:rFonts w:ascii="Times New Roman" w:hAnsi="Times New Roman" w:cs="Times New Roman"/>
@@ -2267,6 +2217,7 @@
               </w:rPr>
               <w:t>mtval</w:t>
             </w:r>
+            <w:proofErr w:type="spellEnd"/>
             <w:r>
               <w:rPr>
                 <w:rFonts w:ascii="Times New Roman" w:hAnsi="Times New Roman" w:cs="Times New Roman"/>
@@ -2287,6 +2238,7 @@
               </w:rPr>
               <w:t xml:space="preserve">bit of the </w:t>
             </w:r>
+            <w:proofErr w:type="spellStart"/>
             <w:r>
               <w:rPr>
                 <w:rFonts w:ascii="Times New Roman" w:hAnsi="Times New Roman" w:cs="Times New Roman"/>
@@ -2295,6 +2247,7 @@
               </w:rPr>
               <w:t>mstatus</w:t>
             </w:r>
+            <w:proofErr w:type="spellEnd"/>
             <w:r>
               <w:rPr>
                 <w:rFonts w:ascii="Times New Roman" w:hAnsi="Times New Roman" w:cs="Times New Roman"/>
@@ -2324,18 +2277,7 @@
           <w:rFonts w:ascii="Times New Roman" w:hAnsi="Times New Roman" w:cs="Times New Roman"/>
         </w:rPr>
         <w:tab/>
-      </w:r>
-      <w:r>
-        <w:rPr>
-          <w:rFonts w:ascii="Times New Roman" w:hAnsi="Times New Roman" w:cs="Times New Roman"/>
-        </w:rPr>
-        <w:t>Load Word</w:t>
-      </w:r>
-      <w:r>
-        <w:rPr>
-          <w:rFonts w:ascii="Times New Roman" w:hAnsi="Times New Roman" w:cs="Times New Roman"/>
-        </w:rPr>
-        <w:t xml:space="preserve"> Instruction</w:t>
+        <w:t>Load Word Instruction</w:t>
       </w:r>
     </w:p>
     <w:p>
@@ -2354,8 +2296,16 @@
         <w:rPr>
           <w:rFonts w:ascii="Consolas" w:hAnsi="Consolas" w:cs="Times New Roman"/>
         </w:rPr>
-        <w:t>LW rd,rs1,imm</w:t>
-      </w:r>
+        <w:t xml:space="preserve">LW </w:t>
+      </w:r>
+      <w:proofErr w:type="gramStart"/>
+      <w:r>
+        <w:rPr>
+          <w:rFonts w:ascii="Consolas" w:hAnsi="Consolas" w:cs="Times New Roman"/>
+        </w:rPr>
+        <w:t>rd,rs1,imm</w:t>
+      </w:r>
+      <w:proofErr w:type="gramEnd"/>
     </w:p>
     <w:tbl>
       <w:tblPr>
@@ -2501,19 +2451,7 @@
               <w:rPr>
                 <w:rFonts w:ascii="Times New Roman" w:hAnsi="Times New Roman" w:cs="Times New Roman"/>
               </w:rPr>
-              <w:t>Same as the I</w:t>
-            </w:r>
-            <w:r>
-              <w:rPr>
-                <w:rFonts w:ascii="Times New Roman" w:hAnsi="Times New Roman" w:cs="Times New Roman"/>
-              </w:rPr>
-              <w:t>D</w:t>
-            </w:r>
-            <w:r>
-              <w:rPr>
-                <w:rFonts w:ascii="Times New Roman" w:hAnsi="Times New Roman" w:cs="Times New Roman"/>
-              </w:rPr>
-              <w:t xml:space="preserve"> stage for the ADD instruction.</w:t>
+              <w:t>Same as the ID stage for the ADD instruction.</w:t>
             </w:r>
           </w:p>
         </w:tc>
@@ -2555,15 +2493,39 @@
               <w:rPr>
                 <w:rFonts w:ascii="Times New Roman" w:hAnsi="Times New Roman" w:cs="Times New Roman"/>
               </w:rPr>
-              <w:t xml:space="preserve">Refer to the EX stage for the ADD instruction. For LW, the inputs to the ALU come from </w:t>
-            </w:r>
+              <w:t xml:space="preserve">Refer to the </w:t>
+            </w:r>
+            <w:proofErr w:type="gramStart"/>
+            <w:r>
+              <w:rPr>
+                <w:rFonts w:ascii="Times New Roman" w:hAnsi="Times New Roman" w:cs="Times New Roman"/>
+              </w:rPr>
+              <w:t>EX stage</w:t>
+            </w:r>
+            <w:proofErr w:type="gramEnd"/>
+            <w:r>
+              <w:rPr>
+                <w:rFonts w:ascii="Times New Roman" w:hAnsi="Times New Roman" w:cs="Times New Roman"/>
+              </w:rPr>
+              <w:t xml:space="preserve"> for the ADD instruction. For LW, the inputs to the ALU come from </w:t>
+            </w:r>
+            <w:proofErr w:type="gramStart"/>
             <w:r>
               <w:rPr>
                 <w:rFonts w:ascii="Times New Roman" w:hAnsi="Times New Roman" w:cs="Times New Roman"/>
                 <w:i/>
                 <w:iCs/>
               </w:rPr>
-              <w:t>GPR[rs1]</w:t>
+              <w:t>GPR[</w:t>
+            </w:r>
+            <w:proofErr w:type="gramEnd"/>
+            <w:r>
+              <w:rPr>
+                <w:rFonts w:ascii="Times New Roman" w:hAnsi="Times New Roman" w:cs="Times New Roman"/>
+                <w:i/>
+                <w:iCs/>
+              </w:rPr>
+              <w:t>rs1]</w:t>
             </w:r>
             <w:r>
               <w:rPr>
@@ -2617,7 +2579,21 @@
               <w:rPr>
                 <w:rFonts w:ascii="Times New Roman" w:hAnsi="Times New Roman" w:cs="Times New Roman"/>
               </w:rPr>
-              <w:t xml:space="preserve">, the data is stored </w:t>
+              <w:t xml:space="preserve">, the data is </w:t>
+            </w:r>
+            <w:proofErr w:type="gramStart"/>
+            <w:r>
+              <w:rPr>
+                <w:rFonts w:ascii="Times New Roman" w:hAnsi="Times New Roman" w:cs="Times New Roman"/>
+              </w:rPr>
+              <w:t>stored</w:t>
+            </w:r>
+            <w:proofErr w:type="gramEnd"/>
+            <w:r>
+              <w:rPr>
+                <w:rFonts w:ascii="Times New Roman" w:hAnsi="Times New Roman" w:cs="Times New Roman"/>
+              </w:rPr>
+              <w:t xml:space="preserve"> </w:t>
             </w:r>
             <w:r>
               <w:rPr>
@@ -2702,18 +2678,7 @@
           <w:rFonts w:ascii="Times New Roman" w:hAnsi="Times New Roman" w:cs="Times New Roman"/>
         </w:rPr>
         <w:tab/>
-      </w:r>
-      <w:r>
-        <w:rPr>
-          <w:rFonts w:ascii="Times New Roman" w:hAnsi="Times New Roman" w:cs="Times New Roman"/>
-        </w:rPr>
-        <w:t>Store</w:t>
-      </w:r>
-      <w:r>
-        <w:rPr>
-          <w:rFonts w:ascii="Times New Roman" w:hAnsi="Times New Roman" w:cs="Times New Roman"/>
-        </w:rPr>
-        <w:t xml:space="preserve"> Word Instruction</w:t>
+        <w:t>Store Word Instruction</w:t>
       </w:r>
     </w:p>
     <w:p>
@@ -2732,38 +2697,16 @@
         <w:rPr>
           <w:rFonts w:ascii="Consolas" w:hAnsi="Consolas" w:cs="Times New Roman"/>
         </w:rPr>
-        <w:t>S</w:t>
-      </w:r>
+        <w:t>SW rs</w:t>
+      </w:r>
+      <w:proofErr w:type="gramStart"/>
       <w:r>
         <w:rPr>
           <w:rFonts w:ascii="Consolas" w:hAnsi="Consolas" w:cs="Times New Roman"/>
         </w:rPr>
-        <w:t>W r</w:t>
-      </w:r>
-      <w:r>
-        <w:rPr>
-          <w:rFonts w:ascii="Consolas" w:hAnsi="Consolas" w:cs="Times New Roman"/>
-        </w:rPr>
-        <w:t>s1</w:t>
-      </w:r>
-      <w:r>
-        <w:rPr>
-          <w:rFonts w:ascii="Consolas" w:hAnsi="Consolas" w:cs="Times New Roman"/>
-        </w:rPr>
-        <w:t>,rs</w:t>
-      </w:r>
-      <w:r>
-        <w:rPr>
-          <w:rFonts w:ascii="Consolas" w:hAnsi="Consolas" w:cs="Times New Roman"/>
-        </w:rPr>
-        <w:t>2</w:t>
-      </w:r>
-      <w:r>
-        <w:rPr>
-          <w:rFonts w:ascii="Consolas" w:hAnsi="Consolas" w:cs="Times New Roman"/>
-        </w:rPr>
-        <w:t>,imm</w:t>
-      </w:r>
+        <w:t>1,rs2,imm</w:t>
+      </w:r>
+      <w:proofErr w:type="gramEnd"/>
     </w:p>
     <w:tbl>
       <w:tblPr>
@@ -2909,19 +2852,7 @@
               <w:rPr>
                 <w:rFonts w:ascii="Times New Roman" w:hAnsi="Times New Roman" w:cs="Times New Roman"/>
               </w:rPr>
-              <w:t xml:space="preserve">Same as the ID stage for the </w:t>
-            </w:r>
-            <w:r>
-              <w:rPr>
-                <w:rFonts w:ascii="Times New Roman" w:hAnsi="Times New Roman" w:cs="Times New Roman"/>
-              </w:rPr>
-              <w:t>ADD</w:t>
-            </w:r>
-            <w:r>
-              <w:rPr>
-                <w:rFonts w:ascii="Times New Roman" w:hAnsi="Times New Roman" w:cs="Times New Roman"/>
-              </w:rPr>
-              <w:t xml:space="preserve"> instruction.</w:t>
+              <w:t>Same as the ID stage for the ADD instruction.</w:t>
             </w:r>
           </w:p>
         </w:tc>
@@ -2963,27 +2894,45 @@
               <w:rPr>
                 <w:rFonts w:ascii="Times New Roman" w:hAnsi="Times New Roman" w:cs="Times New Roman"/>
               </w:rPr>
-              <w:t xml:space="preserve">Refer to the </w:t>
-            </w:r>
-            <w:r>
-              <w:rPr>
-                <w:rFonts w:ascii="Times New Roman" w:hAnsi="Times New Roman" w:cs="Times New Roman"/>
-              </w:rPr>
-              <w:t xml:space="preserve">LW instruction for a calculation of the effective address. From the ID output latch the </w:t>
-            </w:r>
+              <w:t xml:space="preserve">Refer to the LW instruction for a calculation of the effective address. From the ID output latch the </w:t>
+            </w:r>
+            <w:proofErr w:type="gramStart"/>
             <w:r>
               <w:rPr>
                 <w:rFonts w:ascii="Times New Roman" w:hAnsi="Times New Roman" w:cs="Times New Roman"/>
                 <w:i/>
                 <w:iCs/>
               </w:rPr>
-              <w:t>GPR[rs1]</w:t>
-            </w:r>
-            <w:r>
-              <w:rPr>
-                <w:rFonts w:ascii="Times New Roman" w:hAnsi="Times New Roman" w:cs="Times New Roman"/>
-              </w:rPr>
-              <w:t xml:space="preserve"> is sent through the bypass multiplexer. The results of the ALU operations are latched into the output latches.</w:t>
+              <w:t>GPR[</w:t>
+            </w:r>
+            <w:proofErr w:type="gramEnd"/>
+            <w:r>
+              <w:rPr>
+                <w:rFonts w:ascii="Times New Roman" w:hAnsi="Times New Roman" w:cs="Times New Roman"/>
+                <w:i/>
+                <w:iCs/>
+              </w:rPr>
+              <w:t>rs1]</w:t>
+            </w:r>
+            <w:r>
+              <w:rPr>
+                <w:rFonts w:ascii="Times New Roman" w:hAnsi="Times New Roman" w:cs="Times New Roman"/>
+              </w:rPr>
+              <w:t xml:space="preserve"> is sent through the </w:t>
+            </w:r>
+            <w:proofErr w:type="gramStart"/>
+            <w:r>
+              <w:rPr>
+                <w:rFonts w:ascii="Times New Roman" w:hAnsi="Times New Roman" w:cs="Times New Roman"/>
+              </w:rPr>
+              <w:t>bypass multiplexer</w:t>
+            </w:r>
+            <w:proofErr w:type="gramEnd"/>
+            <w:r>
+              <w:rPr>
+                <w:rFonts w:ascii="Times New Roman" w:hAnsi="Times New Roman" w:cs="Times New Roman"/>
+              </w:rPr>
+              <w:t>. The results of the ALU operations are latched into the output latches.</w:t>
             </w:r>
           </w:p>
         </w:tc>
@@ -3025,31 +2974,7 @@
               <w:rPr>
                 <w:rFonts w:ascii="Times New Roman" w:hAnsi="Times New Roman" w:cs="Times New Roman"/>
               </w:rPr>
-              <w:t xml:space="preserve">Same as the </w:t>
-            </w:r>
-            <w:r>
-              <w:rPr>
-                <w:rFonts w:ascii="Times New Roman" w:hAnsi="Times New Roman" w:cs="Times New Roman"/>
-              </w:rPr>
-              <w:t>MEM</w:t>
-            </w:r>
-            <w:r>
-              <w:rPr>
-                <w:rFonts w:ascii="Times New Roman" w:hAnsi="Times New Roman" w:cs="Times New Roman"/>
-              </w:rPr>
-              <w:t xml:space="preserve"> stage for the </w:t>
-            </w:r>
-            <w:r>
-              <w:rPr>
-                <w:rFonts w:ascii="Times New Roman" w:hAnsi="Times New Roman" w:cs="Times New Roman"/>
-              </w:rPr>
-              <w:t>LW</w:t>
-            </w:r>
-            <w:r>
-              <w:rPr>
-                <w:rFonts w:ascii="Times New Roman" w:hAnsi="Times New Roman" w:cs="Times New Roman"/>
-              </w:rPr>
-              <w:t xml:space="preserve"> instruction.</w:t>
+              <w:t>Same as the MEM stage for the LW instruction.</w:t>
             </w:r>
           </w:p>
         </w:tc>
@@ -3093,6 +3018,7 @@
               </w:rPr>
               <w:t xml:space="preserve">The read data is written into the register file addressed by the </w:t>
             </w:r>
+            <w:proofErr w:type="spellStart"/>
             <w:r>
               <w:rPr>
                 <w:rFonts w:ascii="Times New Roman" w:hAnsi="Times New Roman" w:cs="Times New Roman"/>
@@ -3101,6 +3027,7 @@
               </w:rPr>
               <w:t>rd</w:t>
             </w:r>
+            <w:proofErr w:type="spellEnd"/>
             <w:r>
               <w:rPr>
                 <w:rFonts w:ascii="Times New Roman" w:hAnsi="Times New Roman" w:cs="Times New Roman"/>
@@ -3118,6 +3045,266 @@
           <w:rFonts w:ascii="Consolas" w:hAnsi="Consolas" w:cs="Times New Roman"/>
         </w:rPr>
       </w:pPr>
+    </w:p>
+    <w:p>
+      <w:pPr>
+        <w:spacing w:after="0"/>
+        <w:rPr>
+          <w:rFonts w:ascii="Consolas" w:hAnsi="Consolas" w:cs="Times New Roman"/>
+          <w:noProof/>
+        </w:rPr>
+      </w:pPr>
+    </w:p>
+    <w:p>
+      <w:pPr>
+        <w:spacing w:after="0"/>
+        <w:rPr>
+          <w:rFonts w:ascii="Consolas" w:hAnsi="Consolas" w:cs="Times New Roman"/>
+        </w:rPr>
+      </w:pPr>
+      <w:r>
+        <w:rPr>
+          <w:rFonts w:ascii="Consolas" w:hAnsi="Consolas" w:cs="Times New Roman"/>
+          <w:noProof/>
+        </w:rPr>
+        <w:drawing>
+          <wp:inline distT="0" distB="0" distL="0" distR="0" wp14:anchorId="5E29127D" wp14:editId="17DA2CC0">
+            <wp:extent cx="5943600" cy="3721100"/>
+            <wp:effectExtent l="0" t="0" r="0" b="0"/>
+            <wp:docPr id="681528097" name="Picture 2"/>
+            <wp:cNvGraphicFramePr>
+              <a:graphicFrameLocks xmlns:a="http://schemas.openxmlformats.org/drawingml/2006/main" noChangeAspect="1"/>
+            </wp:cNvGraphicFramePr>
+            <a:graphic xmlns:a="http://schemas.openxmlformats.org/drawingml/2006/main">
+              <a:graphicData uri="http://schemas.openxmlformats.org/drawingml/2006/picture">
+                <pic:pic xmlns:pic="http://schemas.openxmlformats.org/drawingml/2006/picture">
+                  <pic:nvPicPr>
+                    <pic:cNvPr id="0" name="Picture 2"/>
+                    <pic:cNvPicPr>
+                      <a:picLocks noChangeAspect="1" noChangeArrowheads="1"/>
+                    </pic:cNvPicPr>
+                  </pic:nvPicPr>
+                  <pic:blipFill>
+                    <a:blip r:embed="rId6" cstate="print">
+                      <a:extLst>
+                        <a:ext uri="{28A0092B-C50C-407E-A947-70E740481C1C}">
+                          <a14:useLocalDpi xmlns:a14="http://schemas.microsoft.com/office/drawing/2010/main" val="0"/>
+                        </a:ext>
+                      </a:extLst>
+                    </a:blip>
+                    <a:srcRect/>
+                    <a:stretch>
+                      <a:fillRect/>
+                    </a:stretch>
+                  </pic:blipFill>
+                  <pic:spPr bwMode="auto">
+                    <a:xfrm>
+                      <a:off x="0" y="0"/>
+                      <a:ext cx="5943600" cy="3721100"/>
+                    </a:xfrm>
+                    <a:prstGeom prst="rect">
+                      <a:avLst/>
+                    </a:prstGeom>
+                    <a:noFill/>
+                    <a:ln>
+                      <a:noFill/>
+                    </a:ln>
+                  </pic:spPr>
+                </pic:pic>
+              </a:graphicData>
+            </a:graphic>
+          </wp:inline>
+        </w:drawing>
+      </w:r>
+    </w:p>
+    <w:p>
+      <w:pPr>
+        <w:spacing w:after="0"/>
+        <w:rPr>
+          <w:rFonts w:ascii="Consolas" w:hAnsi="Consolas" w:cs="Times New Roman"/>
+        </w:rPr>
+      </w:pPr>
+      <w:r>
+        <w:rPr>
+          <w:rFonts w:ascii="Consolas" w:hAnsi="Consolas" w:cs="Times New Roman"/>
+          <w:noProof/>
+        </w:rPr>
+        <w:lastRenderedPageBreak/>
+        <w:drawing>
+          <wp:inline distT="0" distB="0" distL="0" distR="0" wp14:anchorId="07399B10" wp14:editId="2218434A">
+            <wp:extent cx="5937250" cy="4673600"/>
+            <wp:effectExtent l="0" t="0" r="6350" b="0"/>
+            <wp:docPr id="1717919382" name="Picture 4"/>
+            <wp:cNvGraphicFramePr>
+              <a:graphicFrameLocks xmlns:a="http://schemas.openxmlformats.org/drawingml/2006/main" noChangeAspect="1"/>
+            </wp:cNvGraphicFramePr>
+            <a:graphic xmlns:a="http://schemas.openxmlformats.org/drawingml/2006/main">
+              <a:graphicData uri="http://schemas.openxmlformats.org/drawingml/2006/picture">
+                <pic:pic xmlns:pic="http://schemas.openxmlformats.org/drawingml/2006/picture">
+                  <pic:nvPicPr>
+                    <pic:cNvPr id="0" name="Picture 4"/>
+                    <pic:cNvPicPr>
+                      <a:picLocks noChangeAspect="1" noChangeArrowheads="1"/>
+                    </pic:cNvPicPr>
+                  </pic:nvPicPr>
+                  <pic:blipFill>
+                    <a:blip r:embed="rId7" cstate="print">
+                      <a:extLst>
+                        <a:ext uri="{28A0092B-C50C-407E-A947-70E740481C1C}">
+                          <a14:useLocalDpi xmlns:a14="http://schemas.microsoft.com/office/drawing/2010/main" val="0"/>
+                        </a:ext>
+                      </a:extLst>
+                    </a:blip>
+                    <a:srcRect/>
+                    <a:stretch>
+                      <a:fillRect/>
+                    </a:stretch>
+                  </pic:blipFill>
+                  <pic:spPr bwMode="auto">
+                    <a:xfrm>
+                      <a:off x="0" y="0"/>
+                      <a:ext cx="5937250" cy="4673600"/>
+                    </a:xfrm>
+                    <a:prstGeom prst="rect">
+                      <a:avLst/>
+                    </a:prstGeom>
+                    <a:noFill/>
+                    <a:ln>
+                      <a:noFill/>
+                    </a:ln>
+                  </pic:spPr>
+                </pic:pic>
+              </a:graphicData>
+            </a:graphic>
+          </wp:inline>
+        </w:drawing>
+      </w:r>
+    </w:p>
+    <w:p>
+      <w:pPr>
+        <w:spacing w:after="0"/>
+        <w:rPr>
+          <w:rFonts w:ascii="Consolas" w:hAnsi="Consolas" w:cs="Times New Roman"/>
+        </w:rPr>
+      </w:pPr>
+      <w:r>
+        <w:rPr>
+          <w:rFonts w:ascii="Consolas" w:hAnsi="Consolas" w:cs="Times New Roman"/>
+          <w:noProof/>
+        </w:rPr>
+        <w:lastRenderedPageBreak/>
+        <w:drawing>
+          <wp:inline distT="0" distB="0" distL="0" distR="0" wp14:anchorId="7943A671" wp14:editId="71BE06D0">
+            <wp:extent cx="5943600" cy="4292600"/>
+            <wp:effectExtent l="0" t="0" r="0" b="0"/>
+            <wp:docPr id="546568653" name="Picture 5"/>
+            <wp:cNvGraphicFramePr>
+              <a:graphicFrameLocks xmlns:a="http://schemas.openxmlformats.org/drawingml/2006/main" noChangeAspect="1"/>
+            </wp:cNvGraphicFramePr>
+            <a:graphic xmlns:a="http://schemas.openxmlformats.org/drawingml/2006/main">
+              <a:graphicData uri="http://schemas.openxmlformats.org/drawingml/2006/picture">
+                <pic:pic xmlns:pic="http://schemas.openxmlformats.org/drawingml/2006/picture">
+                  <pic:nvPicPr>
+                    <pic:cNvPr id="0" name="Picture 5"/>
+                    <pic:cNvPicPr>
+                      <a:picLocks noChangeAspect="1" noChangeArrowheads="1"/>
+                    </pic:cNvPicPr>
+                  </pic:nvPicPr>
+                  <pic:blipFill>
+                    <a:blip r:embed="rId8" cstate="print">
+                      <a:extLst>
+                        <a:ext uri="{28A0092B-C50C-407E-A947-70E740481C1C}">
+                          <a14:useLocalDpi xmlns:a14="http://schemas.microsoft.com/office/drawing/2010/main" val="0"/>
+                        </a:ext>
+                      </a:extLst>
+                    </a:blip>
+                    <a:srcRect/>
+                    <a:stretch>
+                      <a:fillRect/>
+                    </a:stretch>
+                  </pic:blipFill>
+                  <pic:spPr bwMode="auto">
+                    <a:xfrm>
+                      <a:off x="0" y="0"/>
+                      <a:ext cx="5943600" cy="4292600"/>
+                    </a:xfrm>
+                    <a:prstGeom prst="rect">
+                      <a:avLst/>
+                    </a:prstGeom>
+                    <a:noFill/>
+                    <a:ln>
+                      <a:noFill/>
+                    </a:ln>
+                  </pic:spPr>
+                </pic:pic>
+              </a:graphicData>
+            </a:graphic>
+          </wp:inline>
+        </w:drawing>
+      </w:r>
+    </w:p>
+    <w:p>
+      <w:pPr>
+        <w:spacing w:after="0"/>
+        <w:rPr>
+          <w:rFonts w:ascii="Consolas" w:hAnsi="Consolas" w:cs="Times New Roman"/>
+        </w:rPr>
+      </w:pPr>
+      <w:r>
+        <w:rPr>
+          <w:rFonts w:ascii="Consolas" w:hAnsi="Consolas" w:cs="Times New Roman"/>
+          <w:noProof/>
+        </w:rPr>
+        <w:lastRenderedPageBreak/>
+        <w:drawing>
+          <wp:inline distT="0" distB="0" distL="0" distR="0" wp14:anchorId="195675EE" wp14:editId="7E7F3916">
+            <wp:extent cx="5937250" cy="4216400"/>
+            <wp:effectExtent l="0" t="0" r="6350" b="0"/>
+            <wp:docPr id="1499631451" name="Picture 6"/>
+            <wp:cNvGraphicFramePr>
+              <a:graphicFrameLocks xmlns:a="http://schemas.openxmlformats.org/drawingml/2006/main" noChangeAspect="1"/>
+            </wp:cNvGraphicFramePr>
+            <a:graphic xmlns:a="http://schemas.openxmlformats.org/drawingml/2006/main">
+              <a:graphicData uri="http://schemas.openxmlformats.org/drawingml/2006/picture">
+                <pic:pic xmlns:pic="http://schemas.openxmlformats.org/drawingml/2006/picture">
+                  <pic:nvPicPr>
+                    <pic:cNvPr id="0" name="Picture 6"/>
+                    <pic:cNvPicPr>
+                      <a:picLocks noChangeAspect="1" noChangeArrowheads="1"/>
+                    </pic:cNvPicPr>
+                  </pic:nvPicPr>
+                  <pic:blipFill>
+                    <a:blip r:embed="rId9" cstate="print">
+                      <a:extLst>
+                        <a:ext uri="{28A0092B-C50C-407E-A947-70E740481C1C}">
+                          <a14:useLocalDpi xmlns:a14="http://schemas.microsoft.com/office/drawing/2010/main" val="0"/>
+                        </a:ext>
+                      </a:extLst>
+                    </a:blip>
+                    <a:srcRect/>
+                    <a:stretch>
+                      <a:fillRect/>
+                    </a:stretch>
+                  </pic:blipFill>
+                  <pic:spPr bwMode="auto">
+                    <a:xfrm>
+                      <a:off x="0" y="0"/>
+                      <a:ext cx="5937250" cy="4216400"/>
+                    </a:xfrm>
+                    <a:prstGeom prst="rect">
+                      <a:avLst/>
+                    </a:prstGeom>
+                    <a:noFill/>
+                    <a:ln>
+                      <a:noFill/>
+                    </a:ln>
+                  </pic:spPr>
+                </pic:pic>
+              </a:graphicData>
+            </a:graphic>
+          </wp:inline>
+        </w:drawing>
+      </w:r>
     </w:p>
     <w:sectPr>
       <w:pgSz w:w="12240" w:h="15840"/>
@@ -3950,6 +4137,7 @@
   <w:style w:type="character" w:default="1" w:styleId="DefaultParagraphFont">
     <w:name w:val="Default Paragraph Font"/>
     <w:uiPriority w:val="1"/>
+    <w:semiHidden/>
     <w:unhideWhenUsed/>
   </w:style>
   <w:style w:type="table" w:default="1" w:styleId="TableNormal">

</xml_diff>